<commit_message>
Listas de exercicios: Lista de exercício 04: completa
</commit_message>
<xml_diff>
--- a/Linguagem de programação.docx
+++ b/Linguagem de programação.docx
@@ -1344,6 +1344,49 @@
           <w:szCs w:val="24"/>
         </w:rPr>
         <w:t>Interpretador interpreta aos poucos e pode cair no meio.</w:t>
+      </w:r>
+    </w:p>
+    <w:p>
+      <w:pPr>
+        <w:rPr>
+          <w:rFonts w:ascii="Abadi" w:hAnsi="Abadi"/>
+          <w:sz w:val="24"/>
+          <w:szCs w:val="24"/>
+        </w:rPr>
+      </w:pPr>
+    </w:p>
+    <w:p>
+      <w:pPr>
+        <w:rPr>
+          <w:rFonts w:ascii="Abadi" w:hAnsi="Abadi"/>
+          <w:sz w:val="24"/>
+          <w:szCs w:val="24"/>
+        </w:rPr>
+      </w:pPr>
+      <w:r>
+        <w:rPr>
+          <w:rFonts w:ascii="Abadi" w:hAnsi="Abadi"/>
+          <w:sz w:val="24"/>
+          <w:szCs w:val="24"/>
+        </w:rPr>
+        <w:t>i++ = contador</w:t>
+      </w:r>
+    </w:p>
+    <w:p>
+      <w:pPr>
+        <w:rPr>
+          <w:rFonts w:ascii="Abadi" w:hAnsi="Abadi"/>
+          <w:sz w:val="24"/>
+          <w:szCs w:val="24"/>
+        </w:rPr>
+      </w:pPr>
+      <w:r>
+        <w:rPr>
+          <w:rFonts w:ascii="Abadi" w:hAnsi="Abadi"/>
+          <w:sz w:val="24"/>
+          <w:szCs w:val="24"/>
+        </w:rPr>
+        <w:t>++i = contador só que contabiliza mais 1 antes de executar o for</w:t>
       </w:r>
       <w:bookmarkStart w:id="1" w:name="_GoBack"/>
       <w:bookmarkEnd w:id="1"/>
@@ -3435,7 +3478,7 @@
 </file>
 
 <file path=customXml/itemProps1.xml><?xml version="1.0" encoding="utf-8"?>
-<ds:datastoreItem xmlns:ds="http://schemas.openxmlformats.org/officeDocument/2006/customXml" ds:itemID="{D1571EBE-FF5B-4802-AD19-D8306E7A6E9D}">
+<ds:datastoreItem xmlns:ds="http://schemas.openxmlformats.org/officeDocument/2006/customXml" ds:itemID="{7D673A76-E15F-4E32-8035-08BE1D0248AE}">
   <ds:schemaRefs>
     <ds:schemaRef ds:uri="http://schemas.openxmlformats.org/officeDocument/2006/bibliography"/>
   </ds:schemaRefs>

</xml_diff>